<commit_message>
Run 4 times trials with split training data:Davy
</commit_message>
<xml_diff>
--- a/Doc/研发文档.docx
+++ b/Doc/研发文档.docx
@@ -207,6 +207,7 @@
               <w:dataBinding w:prefixMappings="xmlns:ns0='http://purl.org/dc/elements/1.1/' xmlns:ns1='http://schemas.openxmlformats.org/package/2006/metadata/core-properties' " w:xpath="/ns1:coreProperties[1]/ns0:title[1]" w:storeItemID="{6C3C8BC8-F283-45AE-878A-BAB7291924A1}"/>
               <w:text w:multiLine="1"/>
             </w:sdtPr>
+            <w:sdtEndPr/>
             <w:sdtContent>
               <w:p>
                 <w:pPr>
@@ -955,12 +956,10 @@
         <w:alias w:val="职位"/>
         <w:tag w:val=""/>
         <w:id w:val="-1041280957"/>
-        <w:placeholder>
-          <w:docPart w:val="E63EF4F3718B6C45B133EF3CF56C4EFF"/>
-        </w:placeholder>
         <w:dataBinding w:prefixMappings="xmlns:ns0='http://purl.org/dc/elements/1.1/' xmlns:ns1='http://schemas.openxmlformats.org/package/2006/metadata/core-properties' " w:xpath="/ns1:coreProperties[1]/ns0:title[1]" w:storeItemID="{6C3C8BC8-F283-45AE-878A-BAB7291924A1}"/>
         <w:text w:multiLine="1"/>
       </w:sdtPr>
+      <w:sdtEndPr/>
       <w:sdtContent>
         <w:p>
           <w:pPr>
@@ -1022,6 +1021,7 @@
           <w:dataBinding w:prefixMappings="xmlns:ns0='http://purl.org/dc/elements/1.1/' xmlns:ns1='http://schemas.openxmlformats.org/package/2006/metadata/core-properties' " w:xpath="/ns1:coreProperties[1]/ns0:subject[1]" w:storeItemID="{6C3C8BC8-F283-45AE-878A-BAB7291924A1}"/>
           <w:text w:multiLine="1"/>
         </w:sdtPr>
+        <w:sdtEndPr/>
         <w:sdtContent>
           <w:r>
             <w:rPr>
@@ -1642,7 +1642,7 @@
         <w:pStyle w:val="a0"/>
         <w:spacing w:line="240" w:lineRule="auto"/>
         <w:rPr>
-          <w:rFonts w:ascii="Hei" w:eastAsia="Hei" w:hint="eastAsia"/>
+          <w:rFonts w:ascii="Hei" w:eastAsia="Hei"/>
         </w:rPr>
       </w:pPr>
       <w:r>
@@ -1664,6 +1664,12 @@
           <w:rFonts w:ascii="Hei" w:eastAsia="Hei" w:hint="eastAsia"/>
         </w:rPr>
         <w:t>表中剔除大类别和多空值字段进行训练，</w:t>
+      </w:r>
+      <w:r>
+        <w:rPr>
+          <w:rFonts w:ascii="Hei" w:eastAsia="Hei" w:hint="eastAsia"/>
+        </w:rPr>
+        <w:t>约1.7小时，</w:t>
       </w:r>
       <w:r>
         <w:rPr>
@@ -1695,9 +1701,10 @@
     <w:p>
       <w:pPr>
         <w:pStyle w:val="a0"/>
-        <w:spacing w:line="240" w:lineRule="auto"/>
-        <w:rPr>
-          <w:rFonts w:ascii="Hei" w:eastAsia="Hei" w:hint="eastAsia"/>
+        <w:spacing w:after="0" w:line="240" w:lineRule="auto"/>
+        <w:ind w:left="357" w:hanging="357"/>
+        <w:rPr>
+          <w:rFonts w:ascii="Hei" w:eastAsia="Hei"/>
         </w:rPr>
       </w:pPr>
       <w:r>
@@ -1710,7 +1717,19 @@
         <w:rPr>
           <w:rFonts w:ascii="Hei" w:eastAsia="Hei" w:hint="eastAsia"/>
         </w:rPr>
-        <w:t>对target为1的重要字段，并进一步剔除不重要字段进行训练，AUC为1</w:t>
+        <w:t>对target为1的重要字段，并进一步剔除不重要字段进行训练，</w:t>
+      </w:r>
+      <w:r>
+        <w:rPr>
+          <w:rFonts w:ascii="Hei" w:eastAsia="Hei" w:hint="eastAsia"/>
+        </w:rPr>
+        <w:t>约34分钟，</w:t>
+      </w:r>
+      <w:r>
+        <w:rPr>
+          <w:rFonts w:ascii="Hei" w:eastAsia="Hei" w:hint="eastAsia"/>
+        </w:rPr>
+        <w:t>AUC为1</w:t>
       </w:r>
       <w:r>
         <w:rPr>
@@ -1735,80 +1754,10 @@
     </w:p>
     <w:p>
       <w:pPr>
-        <w:pStyle w:val="a0"/>
-        <w:spacing w:line="240" w:lineRule="auto"/>
+        <w:spacing w:after="0" w:line="240" w:lineRule="auto"/>
+        <w:jc w:val="center"/>
         <w:rPr>
           <w:rFonts w:ascii="Hei" w:eastAsia="Hei"/>
-        </w:rPr>
-      </w:pPr>
-      <w:r>
-        <w:rPr>
-          <w:rFonts w:ascii="Hei" w:eastAsia="Hei" w:hint="eastAsia"/>
-        </w:rPr>
-        <w:t>第三版把training data分割成两部分</w:t>
-      </w:r>
-      <w:r>
-        <w:rPr>
-          <w:rFonts w:ascii="Hei" w:eastAsia="Hei" w:hint="eastAsia"/>
-        </w:rPr>
-        <w:t>(训练集和数据集为3:1)</w:t>
-      </w:r>
-      <w:r>
-        <w:rPr>
-          <w:rFonts w:ascii="Hei" w:eastAsia="Hei" w:hint="eastAsia"/>
-        </w:rPr>
-        <w:t>，进行</w:t>
-      </w:r>
-      <w:r>
-        <w:rPr>
-          <w:rFonts w:ascii="Hei" w:eastAsia="Hei" w:hint="eastAsia"/>
-        </w:rPr>
-        <w:t>多次</w:t>
-      </w:r>
-      <w:r>
-        <w:rPr>
-          <w:rFonts w:ascii="Hei" w:eastAsia="Hei" w:hint="eastAsia"/>
-        </w:rPr>
-        <w:t>验证</w:t>
-      </w:r>
-      <w:r>
-        <w:rPr>
-          <w:rFonts w:ascii="Hei" w:eastAsia="Hei" w:hint="eastAsia"/>
-        </w:rPr>
-        <w:t>计算</w:t>
-      </w:r>
-      <w:r>
-        <w:rPr>
-          <w:rFonts w:ascii="Hei" w:eastAsia="Hei" w:hint="eastAsia"/>
-        </w:rPr>
-        <w:t>，AUC</w:t>
-      </w:r>
-      <w:r>
-        <w:rPr>
-          <w:rFonts w:ascii="Hei" w:eastAsia="Hei" w:hint="eastAsia"/>
-        </w:rPr>
-        <w:t>分别为</w:t>
-      </w:r>
-      <w:r>
-        <w:rPr>
-          <w:rFonts w:ascii="Hei" w:eastAsia="Hei" w:hint="eastAsia"/>
-        </w:rPr>
-        <w:t>68.9，</w:t>
-      </w:r>
-    </w:p>
-    <w:p>
-      <w:pPr>
-        <w:spacing w:line="240" w:lineRule="auto"/>
-        <w:rPr>
-          <w:rFonts w:ascii="Hei" w:eastAsia="Hei" w:hint="eastAsia"/>
-        </w:rPr>
-      </w:pPr>
-    </w:p>
-    <w:p>
-      <w:pPr>
-        <w:spacing w:line="240" w:lineRule="auto"/>
-        <w:rPr>
-          <w:rFonts w:ascii="Hei" w:eastAsia="Hei" w:hint="eastAsia"/>
         </w:rPr>
       </w:pPr>
       <w:r>
@@ -1865,14 +1814,161 @@
           </wp:inline>
         </w:drawing>
       </w:r>
+      <w:r>
+        <w:rPr>
+          <w:rFonts w:ascii="Hei" w:eastAsia="Hei" w:hint="eastAsia"/>
+        </w:rPr>
+        <w:t xml:space="preserve">  </w:t>
+      </w:r>
+      <w:r>
+        <w:rPr>
+          <w:rFonts w:ascii="Hei" w:eastAsia="Hei"/>
+          <w:noProof/>
+        </w:rPr>
+        <w:drawing>
+          <wp:inline distT="0" distB="0" distL="0" distR="0" wp14:anchorId="1540AC1D" wp14:editId="318060D2">
+            <wp:extent cx="2836485" cy="2917416"/>
+            <wp:effectExtent l="0" t="0" r="8890" b="3810"/>
+            <wp:docPr id="8" name="图片 2"/>
+            <wp:cNvGraphicFramePr>
+              <a:graphicFrameLocks xmlns:a="http://schemas.openxmlformats.org/drawingml/2006/main" noChangeAspect="1"/>
+            </wp:cNvGraphicFramePr>
+            <a:graphic xmlns:a="http://schemas.openxmlformats.org/drawingml/2006/main">
+              <a:graphicData uri="http://schemas.openxmlformats.org/drawingml/2006/picture">
+                <pic:pic xmlns:pic="http://schemas.openxmlformats.org/drawingml/2006/picture">
+                  <pic:nvPicPr>
+                    <pic:cNvPr id="0" name="Picture 2"/>
+                    <pic:cNvPicPr>
+                      <a:picLocks noChangeAspect="1" noChangeArrowheads="1"/>
+                    </pic:cNvPicPr>
+                  </pic:nvPicPr>
+                  <pic:blipFill>
+                    <a:blip r:embed="rId16">
+                      <a:extLst>
+                        <a:ext uri="{28A0092B-C50C-407E-A947-70E740481C1C}">
+                          <a14:useLocalDpi xmlns:a14="http://schemas.microsoft.com/office/drawing/2010/main" val="0"/>
+                        </a:ext>
+                      </a:extLst>
+                    </a:blip>
+                    <a:srcRect/>
+                    <a:stretch>
+                      <a:fillRect/>
+                    </a:stretch>
+                  </pic:blipFill>
+                  <pic:spPr bwMode="auto">
+                    <a:xfrm>
+                      <a:off x="0" y="0"/>
+                      <a:ext cx="2838087" cy="2919063"/>
+                    </a:xfrm>
+                    <a:prstGeom prst="rect">
+                      <a:avLst/>
+                    </a:prstGeom>
+                    <a:noFill/>
+                    <a:ln>
+                      <a:noFill/>
+                    </a:ln>
+                  </pic:spPr>
+                </pic:pic>
+              </a:graphicData>
+            </a:graphic>
+          </wp:inline>
+        </w:drawing>
+      </w:r>
+    </w:p>
+    <w:p>
+      <w:pPr>
+        <w:spacing w:line="240" w:lineRule="auto"/>
+        <w:jc w:val="center"/>
+        <w:rPr>
+          <w:rFonts w:ascii="Hei" w:eastAsia="Hei" w:hint="eastAsia"/>
+        </w:rPr>
+      </w:pPr>
+      <w:r>
+        <w:rPr>
+          <w:rFonts w:ascii="Hei" w:eastAsia="Hei"/>
+          <w:noProof/>
+        </w:rPr>
+        <w:drawing>
+          <wp:inline distT="0" distB="0" distL="0" distR="0" wp14:anchorId="6CB6542E" wp14:editId="378328F7">
+            <wp:extent cx="2519274" cy="2632538"/>
+            <wp:effectExtent l="0" t="0" r="0" b="9525"/>
+            <wp:docPr id="6" name="图片 1"/>
+            <wp:cNvGraphicFramePr>
+              <a:graphicFrameLocks xmlns:a="http://schemas.openxmlformats.org/drawingml/2006/main" noChangeAspect="1"/>
+            </wp:cNvGraphicFramePr>
+            <a:graphic xmlns:a="http://schemas.openxmlformats.org/drawingml/2006/main">
+              <a:graphicData uri="http://schemas.openxmlformats.org/drawingml/2006/picture">
+                <pic:pic xmlns:pic="http://schemas.openxmlformats.org/drawingml/2006/picture">
+                  <pic:nvPicPr>
+                    <pic:cNvPr id="0" name="Picture 1"/>
+                    <pic:cNvPicPr>
+                      <a:picLocks noChangeAspect="1" noChangeArrowheads="1"/>
+                    </pic:cNvPicPr>
+                  </pic:nvPicPr>
+                  <pic:blipFill>
+                    <a:blip r:embed="rId17">
+                      <a:extLst>
+                        <a:ext uri="{28A0092B-C50C-407E-A947-70E740481C1C}">
+                          <a14:useLocalDpi xmlns:a14="http://schemas.microsoft.com/office/drawing/2010/main" val="0"/>
+                        </a:ext>
+                      </a:extLst>
+                    </a:blip>
+                    <a:srcRect/>
+                    <a:stretch>
+                      <a:fillRect/>
+                    </a:stretch>
+                  </pic:blipFill>
+                  <pic:spPr bwMode="auto">
+                    <a:xfrm>
+                      <a:off x="0" y="0"/>
+                      <a:ext cx="2523877" cy="2637348"/>
+                    </a:xfrm>
+                    <a:prstGeom prst="rect">
+                      <a:avLst/>
+                    </a:prstGeom>
+                    <a:noFill/>
+                    <a:ln>
+                      <a:noFill/>
+                    </a:ln>
+                  </pic:spPr>
+                </pic:pic>
+              </a:graphicData>
+            </a:graphic>
+          </wp:inline>
+        </w:drawing>
+      </w:r>
       <w:bookmarkStart w:id="4" w:name="_GoBack"/>
       <w:bookmarkEnd w:id="4"/>
     </w:p>
     <w:p>
       <w:pPr>
+        <w:pStyle w:val="a0"/>
         <w:spacing w:line="240" w:lineRule="auto"/>
         <w:rPr>
           <w:rFonts w:ascii="Hei" w:eastAsia="Hei" w:hint="eastAsia"/>
+        </w:rPr>
+      </w:pPr>
+      <w:r>
+        <w:rPr>
+          <w:rFonts w:ascii="Hei" w:eastAsia="Hei" w:hint="eastAsia"/>
+        </w:rPr>
+        <w:t>第三版把training data分割成两部分(训练集和数据集为3:1)，进行多次验证计算，平均每次约25分钟，AUC分别为68.9，</w:t>
+      </w:r>
+    </w:p>
+    <w:p>
+      <w:pPr>
+        <w:spacing w:line="240" w:lineRule="auto"/>
+        <w:jc w:val="center"/>
+        <w:rPr>
+          <w:rFonts w:ascii="Hei" w:eastAsia="Hei" w:hint="eastAsia"/>
+        </w:rPr>
+      </w:pPr>
+    </w:p>
+    <w:p>
+      <w:pPr>
+        <w:spacing w:line="240" w:lineRule="auto"/>
+        <w:rPr>
+          <w:rFonts w:ascii="Hei" w:eastAsia="Hei"/>
         </w:rPr>
       </w:pPr>
       <w:r>
@@ -1954,6 +2050,7 @@
           <w:docPartUnique/>
         </w:docPartObj>
       </w:sdtPr>
+      <w:sdtEndPr/>
       <w:sdtContent>
         <w:p>
           <w:pPr>
@@ -1988,6 +2085,7 @@
               <w:id w:val="111145805"/>
               <w:bibliography/>
             </w:sdtPr>
+            <w:sdtEndPr/>
             <w:sdtContent>
               <w:r>
                 <w:rPr>
@@ -2028,6 +2126,7 @@
               <w:id w:val="17296925"/>
               <w:bibliography/>
             </w:sdtPr>
+            <w:sdtEndPr/>
             <w:sdtContent>
               <w:r>
                 <w:rPr>
@@ -2059,6 +2158,7 @@
             <w:id w:val="17296928"/>
             <w:bibliography/>
           </w:sdtPr>
+          <w:sdtEndPr/>
           <w:sdtContent>
             <w:p>
               <w:pPr>
@@ -2104,10 +2204,10 @@
       </w:sdtContent>
     </w:sdt>
     <w:sectPr>
-      <w:headerReference w:type="default" r:id="rId16"/>
-      <w:footerReference w:type="default" r:id="rId17"/>
-      <w:headerReference w:type="first" r:id="rId18"/>
-      <w:footerReference w:type="first" r:id="rId19"/>
+      <w:headerReference w:type="default" r:id="rId18"/>
+      <w:footerReference w:type="default" r:id="rId19"/>
+      <w:headerReference w:type="first" r:id="rId20"/>
+      <w:footerReference w:type="first" r:id="rId21"/>
       <w:pgSz w:w="12240" w:h="15840" w:code="1"/>
       <w:pgMar w:top="1440" w:right="1440" w:bottom="2160" w:left="1440" w:header="1296" w:footer="1296" w:gutter="0"/>
       <w:pgNumType w:start="1"/>
@@ -2171,6 +2271,7 @@
             <w:dataBinding w:prefixMappings="xmlns:ns0='http://purl.org/dc/elements/1.1/' xmlns:ns1='http://schemas.openxmlformats.org/package/2006/metadata/core-properties' " w:xpath="/ns1:coreProperties[1]/ns0:title[1]" w:storeItemID="{6C3C8BC8-F283-45AE-878A-BAB7291924A1}"/>
             <w:text w:multiLine="1"/>
           </w:sdtPr>
+          <w:sdtEndPr/>
           <w:sdtContent>
             <w:p>
               <w:pPr>
@@ -2292,6 +2393,7 @@
             <w:dataBinding w:prefixMappings="xmlns:ns0='http://purl.org/dc/elements/1.1/' xmlns:ns1='http://schemas.openxmlformats.org/package/2006/metadata/core-properties' " w:xpath="/ns1:coreProperties[1]/ns0:title[1]" w:storeItemID="{6C3C8BC8-F283-45AE-878A-BAB7291924A1}"/>
             <w:text w:multiLine="1"/>
           </w:sdtPr>
+          <w:sdtEndPr/>
           <w:sdtContent>
             <w:p>
               <w:pPr>
@@ -2412,6 +2514,7 @@
             <w:dataBinding w:prefixMappings="xmlns:ns0='http://purl.org/dc/elements/1.1/' xmlns:ns1='http://schemas.openxmlformats.org/package/2006/metadata/core-properties' " w:xpath="/ns1:coreProperties[1]/ns0:title[1]" w:storeItemID="{6C3C8BC8-F283-45AE-878A-BAB7291924A1}"/>
             <w:text w:multiLine="1"/>
           </w:sdtPr>
+          <w:sdtEndPr/>
           <w:sdtContent>
             <w:p>
               <w:pPr>
@@ -5614,7 +5717,7 @@
 </file>
 
 <file path=customXml/itemProps1.xml><?xml version="1.0" encoding="utf-8"?>
-<ds:datastoreItem xmlns:ds="http://schemas.openxmlformats.org/officeDocument/2006/customXml" ds:itemID="{72D1EBC3-F5A3-FD4B-B602-9AA4689D637A}">
+<ds:datastoreItem xmlns:ds="http://schemas.openxmlformats.org/officeDocument/2006/customXml" ds:itemID="{ABD489C9-CBA9-9546-B766-D068DD941EBC}">
   <ds:schemaRefs>
     <ds:schemaRef ds:uri="http://schemas.openxmlformats.org/officeDocument/2006/bibliography"/>
   </ds:schemaRefs>

</xml_diff>

<commit_message>
Update the latest codes:Davy
</commit_message>
<xml_diff>
--- a/Doc/研发文档.docx
+++ b/Doc/研发文档.docx
@@ -207,7 +207,6 @@
               <w:dataBinding w:prefixMappings="xmlns:ns0='http://purl.org/dc/elements/1.1/' xmlns:ns1='http://schemas.openxmlformats.org/package/2006/metadata/core-properties' " w:xpath="/ns1:coreProperties[1]/ns0:title[1]" w:storeItemID="{6C3C8BC8-F283-45AE-878A-BAB7291924A1}"/>
               <w:text w:multiLine="1"/>
             </w:sdtPr>
-            <w:sdtEndPr/>
             <w:sdtContent>
               <w:p>
                 <w:pPr>
@@ -506,7 +505,6 @@
           <w:pPr>
             <w:pStyle w:val="11"/>
             <w:rPr>
-              <w:rFonts w:ascii="Hei" w:eastAsia="Hei"/>
               <w:noProof/>
               <w:color w:val="auto"/>
               <w:kern w:val="2"/>
@@ -532,55 +530,55 @@
           </w:r>
           <w:r>
             <w:rPr>
+              <w:rFonts w:ascii="Hei" w:eastAsia="Hei"/>
+              <w:noProof/>
+            </w:rPr>
+            <w:t xml:space="preserve">Mojing Project </w:t>
+          </w:r>
+          <w:r>
+            <w:rPr>
               <w:rFonts w:ascii="Hei" w:eastAsia="Hei" w:hint="eastAsia"/>
               <w:noProof/>
             </w:rPr>
-            <w:t>当读者</w:t>
-          </w:r>
-          <w:r>
-            <w:rPr>
-              <w:rFonts w:ascii="Hei" w:eastAsia="Hei" w:hint="eastAsia"/>
+            <w:t>研发文档</w:t>
+          </w:r>
+          <w:r>
+            <w:rPr>
               <w:noProof/>
             </w:rPr>
             <w:tab/>
           </w:r>
           <w:r>
             <w:rPr>
-              <w:rFonts w:ascii="Hei" w:eastAsia="Hei" w:hint="eastAsia"/>
               <w:noProof/>
             </w:rPr>
             <w:fldChar w:fldCharType="begin"/>
           </w:r>
           <w:r>
             <w:rPr>
-              <w:rFonts w:ascii="Hei" w:eastAsia="Hei" w:hint="eastAsia"/>
-              <w:noProof/>
-            </w:rPr>
-            <w:instrText xml:space="preserve"> PAGEREF _Toc160763179 \h </w:instrText>
-          </w:r>
-          <w:r>
-            <w:rPr>
-              <w:rFonts w:ascii="Hei" w:eastAsia="Hei" w:hint="eastAsia"/>
-              <w:noProof/>
-            </w:rPr>
-          </w:r>
-          <w:r>
-            <w:rPr>
-              <w:rFonts w:ascii="Hei" w:eastAsia="Hei" w:hint="eastAsia"/>
+              <w:noProof/>
+            </w:rPr>
+            <w:instrText xml:space="preserve"> PAGEREF _Toc321729570 \h </w:instrText>
+          </w:r>
+          <w:r>
+            <w:rPr>
+              <w:noProof/>
+            </w:rPr>
+          </w:r>
+          <w:r>
+            <w:rPr>
               <w:noProof/>
             </w:rPr>
             <w:fldChar w:fldCharType="separate"/>
           </w:r>
           <w:r>
             <w:rPr>
-              <w:rFonts w:ascii="Hei" w:eastAsia="Hei"/>
               <w:noProof/>
             </w:rPr>
             <w:t>1</w:t>
           </w:r>
           <w:r>
             <w:rPr>
-              <w:rFonts w:ascii="Hei" w:eastAsia="Hei" w:hint="eastAsia"/>
               <w:noProof/>
             </w:rPr>
             <w:fldChar w:fldCharType="end"/>
@@ -593,62 +591,55 @@
               <w:tab w:val="right" w:leader="dot" w:pos="9350"/>
             </w:tabs>
             <w:rPr>
+              <w:noProof/>
+              <w:kern w:val="2"/>
+            </w:rPr>
+          </w:pPr>
+          <w:r>
+            <w:rPr>
               <w:rFonts w:ascii="Hei" w:eastAsia="Hei"/>
               <w:noProof/>
-              <w:kern w:val="2"/>
-            </w:rPr>
-          </w:pPr>
-          <w:r>
-            <w:rPr>
-              <w:rFonts w:ascii="Hei" w:eastAsia="Hei" w:hint="eastAsia"/>
-              <w:noProof/>
-            </w:rPr>
-            <w:t>当读者打开折页册时</w:t>
-          </w:r>
-          <w:r>
-            <w:rPr>
-              <w:rFonts w:ascii="Hei" w:eastAsia="Hei" w:hint="eastAsia"/>
+              <w:color w:val="983620" w:themeColor="accent2"/>
+            </w:rPr>
+            <w:t xml:space="preserve">     </w:t>
+          </w:r>
+          <w:r>
+            <w:rPr>
               <w:noProof/>
             </w:rPr>
             <w:tab/>
           </w:r>
           <w:r>
             <w:rPr>
-              <w:rFonts w:ascii="Hei" w:eastAsia="Hei" w:hint="eastAsia"/>
               <w:noProof/>
             </w:rPr>
             <w:fldChar w:fldCharType="begin"/>
           </w:r>
           <w:r>
             <w:rPr>
-              <w:rFonts w:ascii="Hei" w:eastAsia="Hei" w:hint="eastAsia"/>
-              <w:noProof/>
-            </w:rPr>
-            <w:instrText xml:space="preserve"> PAGEREF _Toc160763180 \h </w:instrText>
-          </w:r>
-          <w:r>
-            <w:rPr>
-              <w:rFonts w:ascii="Hei" w:eastAsia="Hei" w:hint="eastAsia"/>
-              <w:noProof/>
-            </w:rPr>
-          </w:r>
-          <w:r>
-            <w:rPr>
-              <w:rFonts w:ascii="Hei" w:eastAsia="Hei" w:hint="eastAsia"/>
+              <w:noProof/>
+            </w:rPr>
+            <w:instrText xml:space="preserve"> PAGEREF _Toc321729571 \h </w:instrText>
+          </w:r>
+          <w:r>
+            <w:rPr>
+              <w:noProof/>
+            </w:rPr>
+          </w:r>
+          <w:r>
+            <w:rPr>
               <w:noProof/>
             </w:rPr>
             <w:fldChar w:fldCharType="separate"/>
           </w:r>
           <w:r>
             <w:rPr>
-              <w:rFonts w:ascii="Hei" w:eastAsia="Hei"/>
               <w:noProof/>
             </w:rPr>
             <w:t>1</w:t>
           </w:r>
           <w:r>
             <w:rPr>
-              <w:rFonts w:ascii="Hei" w:eastAsia="Hei" w:hint="eastAsia"/>
               <w:noProof/>
             </w:rPr>
             <w:fldChar w:fldCharType="end"/>
@@ -661,7 +652,6 @@
               <w:tab w:val="right" w:leader="dot" w:pos="9350"/>
             </w:tabs>
             <w:rPr>
-              <w:rFonts w:ascii="Hei" w:eastAsia="Hei"/>
               <w:noProof/>
               <w:kern w:val="2"/>
               <w:sz w:val="24"/>
@@ -669,55 +659,48 @@
           </w:pPr>
           <w:r>
             <w:rPr>
-              <w:rFonts w:ascii="Hei" w:eastAsia="Hei" w:hint="eastAsia"/>
-              <w:noProof/>
-            </w:rPr>
-            <w:t>当读者打开折页册时。</w:t>
-          </w:r>
-          <w:r>
-            <w:rPr>
-              <w:rFonts w:ascii="Hei" w:eastAsia="Hei" w:hint="eastAsia"/>
+              <w:rFonts w:hint="eastAsia"/>
+              <w:noProof/>
+            </w:rPr>
+            <w:t>数据概况</w:t>
+          </w:r>
+          <w:r>
+            <w:rPr>
               <w:noProof/>
             </w:rPr>
             <w:tab/>
           </w:r>
           <w:r>
             <w:rPr>
-              <w:rFonts w:ascii="Hei" w:eastAsia="Hei" w:hint="eastAsia"/>
               <w:noProof/>
             </w:rPr>
             <w:fldChar w:fldCharType="begin"/>
           </w:r>
           <w:r>
             <w:rPr>
-              <w:rFonts w:ascii="Hei" w:eastAsia="Hei" w:hint="eastAsia"/>
-              <w:noProof/>
-            </w:rPr>
-            <w:instrText xml:space="preserve"> PAGEREF _Toc160763181 \h </w:instrText>
-          </w:r>
-          <w:r>
-            <w:rPr>
-              <w:rFonts w:ascii="Hei" w:eastAsia="Hei" w:hint="eastAsia"/>
-              <w:noProof/>
-            </w:rPr>
-          </w:r>
-          <w:r>
-            <w:rPr>
-              <w:rFonts w:ascii="Hei" w:eastAsia="Hei" w:hint="eastAsia"/>
+              <w:noProof/>
+            </w:rPr>
+            <w:instrText xml:space="preserve"> PAGEREF _Toc321729572 \h </w:instrText>
+          </w:r>
+          <w:r>
+            <w:rPr>
+              <w:noProof/>
+            </w:rPr>
+          </w:r>
+          <w:r>
+            <w:rPr>
               <w:noProof/>
             </w:rPr>
             <w:fldChar w:fldCharType="separate"/>
           </w:r>
           <w:r>
             <w:rPr>
-              <w:rFonts w:ascii="Hei" w:eastAsia="Hei"/>
               <w:noProof/>
             </w:rPr>
             <w:t>1</w:t>
           </w:r>
           <w:r>
             <w:rPr>
-              <w:rFonts w:ascii="Hei" w:eastAsia="Hei" w:hint="eastAsia"/>
               <w:noProof/>
             </w:rPr>
             <w:fldChar w:fldCharType="end"/>
@@ -730,7 +713,6 @@
               <w:tab w:val="right" w:leader="dot" w:pos="9350"/>
             </w:tabs>
             <w:rPr>
-              <w:rFonts w:ascii="Hei" w:eastAsia="Hei"/>
               <w:noProof/>
               <w:kern w:val="2"/>
               <w:sz w:val="24"/>
@@ -738,55 +720,48 @@
           </w:pPr>
           <w:r>
             <w:rPr>
-              <w:rFonts w:ascii="Hei" w:eastAsia="Hei" w:hint="eastAsia"/>
-              <w:noProof/>
-            </w:rPr>
-            <w:t>尽量以令人信服及引人入胜的方式来叙述这段文字。</w:t>
-          </w:r>
-          <w:r>
-            <w:rPr>
-              <w:rFonts w:ascii="Hei" w:eastAsia="Hei" w:hint="eastAsia"/>
+              <w:rFonts w:hint="eastAsia"/>
+              <w:noProof/>
+            </w:rPr>
+            <w:t>数据预处理</w:t>
+          </w:r>
+          <w:r>
+            <w:rPr>
               <w:noProof/>
             </w:rPr>
             <w:tab/>
           </w:r>
           <w:r>
             <w:rPr>
-              <w:rFonts w:ascii="Hei" w:eastAsia="Hei" w:hint="eastAsia"/>
               <w:noProof/>
             </w:rPr>
             <w:fldChar w:fldCharType="begin"/>
           </w:r>
           <w:r>
             <w:rPr>
-              <w:rFonts w:ascii="Hei" w:eastAsia="Hei" w:hint="eastAsia"/>
-              <w:noProof/>
-            </w:rPr>
-            <w:instrText xml:space="preserve"> PAGEREF _Toc160763182 \h </w:instrText>
-          </w:r>
-          <w:r>
-            <w:rPr>
-              <w:rFonts w:ascii="Hei" w:eastAsia="Hei" w:hint="eastAsia"/>
-              <w:noProof/>
-            </w:rPr>
-          </w:r>
-          <w:r>
-            <w:rPr>
-              <w:rFonts w:ascii="Hei" w:eastAsia="Hei" w:hint="eastAsia"/>
+              <w:noProof/>
+            </w:rPr>
+            <w:instrText xml:space="preserve"> PAGEREF _Toc321729573 \h </w:instrText>
+          </w:r>
+          <w:r>
+            <w:rPr>
+              <w:noProof/>
+            </w:rPr>
+          </w:r>
+          <w:r>
+            <w:rPr>
               <w:noProof/>
             </w:rPr>
             <w:fldChar w:fldCharType="separate"/>
           </w:r>
           <w:r>
             <w:rPr>
-              <w:rFonts w:ascii="Hei" w:eastAsia="Hei"/>
-              <w:noProof/>
-            </w:rPr>
-            <w:t>1</w:t>
-          </w:r>
-          <w:r>
-            <w:rPr>
-              <w:rFonts w:ascii="Hei" w:eastAsia="Hei" w:hint="eastAsia"/>
+              <w:noProof/>
+            </w:rPr>
+            <w:t>2</w:t>
+          </w:r>
+          <w:r>
+            <w:rPr>
               <w:noProof/>
             </w:rPr>
             <w:fldChar w:fldCharType="end"/>
@@ -799,7 +774,6 @@
               <w:tab w:val="right" w:leader="dot" w:pos="9350"/>
             </w:tabs>
             <w:rPr>
-              <w:rFonts w:ascii="Hei" w:eastAsia="Hei"/>
               <w:noProof/>
               <w:kern w:val="2"/>
               <w:sz w:val="24"/>
@@ -807,97 +781,170 @@
           </w:pPr>
           <w:r>
             <w:rPr>
-              <w:rFonts w:ascii="Hei" w:eastAsia="Hei" w:hint="eastAsia"/>
-              <w:noProof/>
-            </w:rPr>
-            <w:t>有几</w:t>
-          </w:r>
-          <w:r>
-            <w:rPr>
-              <w:rFonts w:ascii="Hei" w:eastAsia="Hei" w:hAnsi="宋体" w:cs="宋体" w:hint="eastAsia"/>
-              <w:noProof/>
-            </w:rPr>
-            <w:t>种</w:t>
-          </w:r>
-          <w:r>
-            <w:rPr>
-              <w:rFonts w:ascii="Hei" w:eastAsia="Hei" w:hint="eastAsia"/>
-              <w:noProof/>
-            </w:rPr>
-            <w:t>方式可以</w:t>
-          </w:r>
-          <w:r>
-            <w:rPr>
-              <w:rFonts w:ascii="Hei" w:eastAsia="Hei" w:hAnsi="宋体" w:cs="宋体" w:hint="eastAsia"/>
-              <w:noProof/>
-            </w:rPr>
-            <w:t>组织</w:t>
-          </w:r>
-          <w:r>
-            <w:rPr>
-              <w:rFonts w:ascii="Hei" w:eastAsia="Hei" w:hint="eastAsia"/>
-              <w:noProof/>
-            </w:rPr>
-            <w:t>折</w:t>
-          </w:r>
-          <w:r>
-            <w:rPr>
-              <w:rFonts w:ascii="Hei" w:eastAsia="Hei" w:hAnsi="宋体" w:cs="宋体" w:hint="eastAsia"/>
-              <w:noProof/>
-            </w:rPr>
-            <w:t>页</w:t>
-          </w:r>
-          <w:r>
-            <w:rPr>
-              <w:rFonts w:ascii="Hei" w:eastAsia="Hei" w:hint="eastAsia"/>
-              <w:noProof/>
-            </w:rPr>
-            <w:t>册的内容。</w:t>
-          </w:r>
-          <w:r>
-            <w:rPr>
-              <w:rFonts w:ascii="Hei" w:eastAsia="Hei" w:hint="eastAsia"/>
+              <w:rFonts w:hint="eastAsia"/>
+              <w:noProof/>
+            </w:rPr>
+            <w:t>建模</w:t>
+          </w:r>
+          <w:r>
+            <w:rPr>
               <w:noProof/>
             </w:rPr>
             <w:tab/>
           </w:r>
           <w:r>
             <w:rPr>
-              <w:rFonts w:ascii="Hei" w:eastAsia="Hei" w:hint="eastAsia"/>
               <w:noProof/>
             </w:rPr>
             <w:fldChar w:fldCharType="begin"/>
           </w:r>
           <w:r>
             <w:rPr>
-              <w:rFonts w:ascii="Hei" w:eastAsia="Hei" w:hint="eastAsia"/>
-              <w:noProof/>
-            </w:rPr>
-            <w:instrText xml:space="preserve"> PAGEREF _Toc160763183 \h </w:instrText>
-          </w:r>
-          <w:r>
-            <w:rPr>
-              <w:rFonts w:ascii="Hei" w:eastAsia="Hei" w:hint="eastAsia"/>
-              <w:noProof/>
-            </w:rPr>
-          </w:r>
-          <w:r>
-            <w:rPr>
-              <w:rFonts w:ascii="Hei" w:eastAsia="Hei" w:hint="eastAsia"/>
+              <w:noProof/>
+            </w:rPr>
+            <w:instrText xml:space="preserve"> PAGEREF _Toc321729574 \h </w:instrText>
+          </w:r>
+          <w:r>
+            <w:rPr>
+              <w:noProof/>
+            </w:rPr>
+          </w:r>
+          <w:r>
+            <w:rPr>
               <w:noProof/>
             </w:rPr>
             <w:fldChar w:fldCharType="separate"/>
           </w:r>
           <w:r>
             <w:rPr>
-              <w:rFonts w:ascii="Hei" w:eastAsia="Hei"/>
-              <w:noProof/>
-            </w:rPr>
-            <w:t>1</w:t>
-          </w:r>
-          <w:r>
-            <w:rPr>
-              <w:rFonts w:ascii="Hei" w:eastAsia="Hei" w:hint="eastAsia"/>
+              <w:noProof/>
+            </w:rPr>
+            <w:t>2</w:t>
+          </w:r>
+          <w:r>
+            <w:rPr>
+              <w:noProof/>
+            </w:rPr>
+            <w:fldChar w:fldCharType="end"/>
+          </w:r>
+        </w:p>
+        <w:p>
+          <w:pPr>
+            <w:pStyle w:val="31"/>
+            <w:tabs>
+              <w:tab w:val="right" w:leader="dot" w:pos="9350"/>
+            </w:tabs>
+            <w:rPr>
+              <w:noProof/>
+              <w:kern w:val="2"/>
+              <w:sz w:val="24"/>
+            </w:rPr>
+          </w:pPr>
+          <w:r>
+            <w:rPr>
+              <w:rFonts w:hint="eastAsia"/>
+              <w:noProof/>
+            </w:rPr>
+            <w:t>模型评估</w:t>
+          </w:r>
+          <w:r>
+            <w:rPr>
+              <w:noProof/>
+            </w:rPr>
+            <w:tab/>
+          </w:r>
+          <w:r>
+            <w:rPr>
+              <w:noProof/>
+            </w:rPr>
+            <w:fldChar w:fldCharType="begin"/>
+          </w:r>
+          <w:r>
+            <w:rPr>
+              <w:noProof/>
+            </w:rPr>
+            <w:instrText xml:space="preserve"> PAGEREF _Toc321729575 \h </w:instrText>
+          </w:r>
+          <w:r>
+            <w:rPr>
+              <w:noProof/>
+            </w:rPr>
+          </w:r>
+          <w:r>
+            <w:rPr>
+              <w:noProof/>
+            </w:rPr>
+            <w:fldChar w:fldCharType="separate"/>
+          </w:r>
+          <w:r>
+            <w:rPr>
+              <w:noProof/>
+            </w:rPr>
+            <w:t>3</w:t>
+          </w:r>
+          <w:r>
+            <w:rPr>
+              <w:noProof/>
+            </w:rPr>
+            <w:fldChar w:fldCharType="end"/>
+          </w:r>
+        </w:p>
+        <w:p>
+          <w:pPr>
+            <w:pStyle w:val="31"/>
+            <w:tabs>
+              <w:tab w:val="right" w:leader="dot" w:pos="9350"/>
+            </w:tabs>
+            <w:rPr>
+              <w:noProof/>
+              <w:kern w:val="2"/>
+              <w:sz w:val="24"/>
+            </w:rPr>
+          </w:pPr>
+          <w:r>
+            <w:rPr>
+              <w:rFonts w:hint="eastAsia"/>
+              <w:noProof/>
+            </w:rPr>
+            <w:t>附录</w:t>
+          </w:r>
+          <w:r>
+            <w:rPr>
+              <w:noProof/>
+            </w:rPr>
+            <w:tab/>
+          </w:r>
+          <w:r>
+            <w:rPr>
+              <w:noProof/>
+            </w:rPr>
+            <w:fldChar w:fldCharType="begin"/>
+          </w:r>
+          <w:r>
+            <w:rPr>
+              <w:noProof/>
+            </w:rPr>
+            <w:instrText xml:space="preserve"> PAGEREF _Toc321729576 \h </w:instrText>
+          </w:r>
+          <w:r>
+            <w:rPr>
+              <w:noProof/>
+            </w:rPr>
+          </w:r>
+          <w:r>
+            <w:rPr>
+              <w:noProof/>
+            </w:rPr>
+            <w:fldChar w:fldCharType="separate"/>
+          </w:r>
+          <w:r>
+            <w:rPr>
+              <w:noProof/>
+            </w:rPr>
+            <w:t>4</w:t>
+          </w:r>
+          <w:r>
+            <w:rPr>
               <w:noProof/>
             </w:rPr>
             <w:fldChar w:fldCharType="end"/>
@@ -946,8 +993,10 @@
           <w:docGrid w:linePitch="360"/>
         </w:sectPr>
       </w:pPr>
+      <w:bookmarkStart w:id="0" w:name="_GoBack"/>
+      <w:bookmarkEnd w:id="0"/>
     </w:p>
-    <w:bookmarkStart w:id="0" w:name="_Toc160763179" w:displacedByCustomXml="next"/>
+    <w:bookmarkStart w:id="1" w:name="_Toc321729570" w:displacedByCustomXml="next"/>
     <w:sdt>
       <w:sdtPr>
         <w:rPr>
@@ -959,7 +1008,6 @@
         <w:dataBinding w:prefixMappings="xmlns:ns0='http://purl.org/dc/elements/1.1/' xmlns:ns1='http://schemas.openxmlformats.org/package/2006/metadata/core-properties' " w:xpath="/ns1:coreProperties[1]/ns0:title[1]" w:storeItemID="{6C3C8BC8-F283-45AE-878A-BAB7291924A1}"/>
         <w:text w:multiLine="1"/>
       </w:sdtPr>
-      <w:sdtEndPr/>
       <w:sdtContent>
         <w:p>
           <w:pPr>
@@ -993,8 +1041,8 @@
         </w:p>
       </w:sdtContent>
     </w:sdt>
-    <w:bookmarkEnd w:id="0" w:displacedByCustomXml="prev"/>
-    <w:bookmarkStart w:id="1" w:name="_Toc160763180"/>
+    <w:bookmarkEnd w:id="1" w:displacedByCustomXml="prev"/>
+    <w:bookmarkStart w:id="2" w:name="_Toc321729571"/>
     <w:p>
       <w:pPr>
         <w:pStyle w:val="2"/>
@@ -1021,7 +1069,6 @@
           <w:dataBinding w:prefixMappings="xmlns:ns0='http://purl.org/dc/elements/1.1/' xmlns:ns1='http://schemas.openxmlformats.org/package/2006/metadata/core-properties' " w:xpath="/ns1:coreProperties[1]/ns0:subject[1]" w:storeItemID="{6C3C8BC8-F283-45AE-878A-BAB7291924A1}"/>
           <w:text w:multiLine="1"/>
         </w:sdtPr>
-        <w:sdtEndPr/>
         <w:sdtContent>
           <w:r>
             <w:rPr>
@@ -1034,7 +1081,7 @@
           </w:r>
         </w:sdtContent>
       </w:sdt>
-      <w:bookmarkEnd w:id="1"/>
+      <w:bookmarkEnd w:id="2"/>
       <w:r>
         <w:rPr>
           <w:rFonts w:ascii="Hei" w:eastAsia="Hei" w:hint="eastAsia"/>
@@ -1044,9 +1091,7 @@
         </w:rPr>
         <w:t xml:space="preserve"> </w:t>
       </w:r>
-      <w:bookmarkStart w:id="2" w:name="_Toc160763181"/>
     </w:p>
-    <w:bookmarkEnd w:id="2"/>
     <w:p>
       <w:pPr>
         <w:pStyle w:val="3"/>
@@ -1054,6 +1099,7 @@
           <w:bCs w:val="0"/>
         </w:rPr>
       </w:pPr>
+      <w:bookmarkStart w:id="3" w:name="_Toc321729572"/>
       <w:r>
         <w:rPr>
           <w:rFonts w:hint="eastAsia"/>
@@ -1061,6 +1107,7 @@
         </w:rPr>
         <w:t>数据概况</w:t>
       </w:r>
+      <w:bookmarkEnd w:id="3"/>
     </w:p>
     <w:p>
       <w:pPr>
@@ -1182,14 +1229,14 @@
       <w:pPr>
         <w:pStyle w:val="3"/>
       </w:pPr>
-      <w:bookmarkStart w:id="3" w:name="_Toc160763182"/>
+      <w:bookmarkStart w:id="4" w:name="_Toc321729573"/>
       <w:r>
         <w:rPr>
           <w:rFonts w:hint="eastAsia"/>
         </w:rPr>
         <w:t>数据预处理</w:t>
       </w:r>
-      <w:bookmarkEnd w:id="3"/>
+      <w:bookmarkEnd w:id="4"/>
     </w:p>
     <w:p>
       <w:pPr>
@@ -1462,12 +1509,14 @@
       <w:pPr>
         <w:pStyle w:val="3"/>
       </w:pPr>
+      <w:bookmarkStart w:id="5" w:name="_Toc321729574"/>
       <w:r>
         <w:rPr>
           <w:rFonts w:hint="eastAsia"/>
         </w:rPr>
         <w:t>建模</w:t>
       </w:r>
+      <w:bookmarkEnd w:id="5"/>
     </w:p>
     <w:p>
       <w:pPr>
@@ -1571,6 +1620,7 @@
       <w:pPr>
         <w:pStyle w:val="3"/>
       </w:pPr>
+      <w:bookmarkStart w:id="6" w:name="_Toc321729575"/>
       <w:r>
         <w:rPr>
           <w:rFonts w:hint="eastAsia"/>
@@ -1583,6 +1633,7 @@
         </w:rPr>
         <w:t>型评估</w:t>
       </w:r>
+      <w:bookmarkEnd w:id="6"/>
     </w:p>
     <w:p>
       <w:pPr>
@@ -1766,9 +1817,9 @@
           <w:noProof/>
         </w:rPr>
         <w:drawing>
-          <wp:inline distT="0" distB="0" distL="0" distR="0" wp14:anchorId="0ACE07F0" wp14:editId="758F69B4">
-            <wp:extent cx="2857500" cy="2938786"/>
-            <wp:effectExtent l="0" t="0" r="0" b="7620"/>
+          <wp:inline distT="0" distB="0" distL="0" distR="0" wp14:anchorId="0ACE07F0" wp14:editId="35DD48F3">
+            <wp:extent cx="2703676" cy="2780585"/>
+            <wp:effectExtent l="0" t="0" r="0" b="0"/>
             <wp:docPr id="3" name="图片 1"/>
             <wp:cNvGraphicFramePr>
               <a:graphicFrameLocks xmlns:a="http://schemas.openxmlformats.org/drawingml/2006/main" noChangeAspect="1"/>
@@ -1798,7 +1849,7 @@
                   <pic:spPr bwMode="auto">
                     <a:xfrm>
                       <a:off x="0" y="0"/>
-                      <a:ext cx="2858194" cy="2939500"/>
+                      <a:ext cx="2704729" cy="2781668"/>
                     </a:xfrm>
                     <a:prstGeom prst="rect">
                       <a:avLst/>
@@ -1826,9 +1877,9 @@
           <w:noProof/>
         </w:rPr>
         <w:drawing>
-          <wp:inline distT="0" distB="0" distL="0" distR="0" wp14:anchorId="1540AC1D" wp14:editId="318060D2">
-            <wp:extent cx="2836485" cy="2917416"/>
-            <wp:effectExtent l="0" t="0" r="8890" b="3810"/>
+          <wp:inline distT="0" distB="0" distL="0" distR="0" wp14:anchorId="1540AC1D" wp14:editId="6FC93A7A">
+            <wp:extent cx="2698335" cy="2775323"/>
+            <wp:effectExtent l="0" t="0" r="0" b="0"/>
             <wp:docPr id="8" name="图片 2"/>
             <wp:cNvGraphicFramePr>
               <a:graphicFrameLocks xmlns:a="http://schemas.openxmlformats.org/drawingml/2006/main" noChangeAspect="1"/>
@@ -1858,7 +1909,7 @@
                   <pic:spPr bwMode="auto">
                     <a:xfrm>
                       <a:off x="0" y="0"/>
-                      <a:ext cx="2838087" cy="2919063"/>
+                      <a:ext cx="2700573" cy="2777625"/>
                     </a:xfrm>
                     <a:prstGeom prst="rect">
                       <a:avLst/>
@@ -1880,7 +1931,7 @@
         <w:spacing w:line="240" w:lineRule="auto"/>
         <w:jc w:val="center"/>
         <w:rPr>
-          <w:rFonts w:ascii="Hei" w:eastAsia="Hei" w:hint="eastAsia"/>
+          <w:rFonts w:ascii="Hei" w:eastAsia="Hei"/>
         </w:rPr>
       </w:pPr>
       <w:r>
@@ -1937,15 +1988,73 @@
           </wp:inline>
         </w:drawing>
       </w:r>
-      <w:bookmarkStart w:id="4" w:name="_GoBack"/>
-      <w:bookmarkEnd w:id="4"/>
+      <w:r>
+        <w:rPr>
+          <w:rFonts w:ascii="Hei" w:eastAsia="Hei"/>
+        </w:rPr>
+        <w:t xml:space="preserve">         </w:t>
+      </w:r>
+      <w:r>
+        <w:rPr>
+          <w:rFonts w:ascii="Hei" w:eastAsia="Hei"/>
+          <w:noProof/>
+        </w:rPr>
+        <w:drawing>
+          <wp:inline distT="0" distB="0" distL="0" distR="0" wp14:anchorId="3D591261" wp14:editId="0F32E844">
+            <wp:extent cx="2546647" cy="2651899"/>
+            <wp:effectExtent l="0" t="0" r="0" b="0"/>
+            <wp:docPr id="9" name="图片 1"/>
+            <wp:cNvGraphicFramePr>
+              <a:graphicFrameLocks xmlns:a="http://schemas.openxmlformats.org/drawingml/2006/main" noChangeAspect="1"/>
+            </wp:cNvGraphicFramePr>
+            <a:graphic xmlns:a="http://schemas.openxmlformats.org/drawingml/2006/main">
+              <a:graphicData uri="http://schemas.openxmlformats.org/drawingml/2006/picture">
+                <pic:pic xmlns:pic="http://schemas.openxmlformats.org/drawingml/2006/picture">
+                  <pic:nvPicPr>
+                    <pic:cNvPr id="0" name="Picture 1"/>
+                    <pic:cNvPicPr>
+                      <a:picLocks noChangeAspect="1" noChangeArrowheads="1"/>
+                    </pic:cNvPicPr>
+                  </pic:nvPicPr>
+                  <pic:blipFill>
+                    <a:blip r:embed="rId18">
+                      <a:extLst>
+                        <a:ext uri="{28A0092B-C50C-407E-A947-70E740481C1C}">
+                          <a14:useLocalDpi xmlns:a14="http://schemas.microsoft.com/office/drawing/2010/main" val="0"/>
+                        </a:ext>
+                      </a:extLst>
+                    </a:blip>
+                    <a:srcRect/>
+                    <a:stretch>
+                      <a:fillRect/>
+                    </a:stretch>
+                  </pic:blipFill>
+                  <pic:spPr bwMode="auto">
+                    <a:xfrm>
+                      <a:off x="0" y="0"/>
+                      <a:ext cx="2548222" cy="2653539"/>
+                    </a:xfrm>
+                    <a:prstGeom prst="rect">
+                      <a:avLst/>
+                    </a:prstGeom>
+                    <a:noFill/>
+                    <a:ln>
+                      <a:noFill/>
+                    </a:ln>
+                  </pic:spPr>
+                </pic:pic>
+              </a:graphicData>
+            </a:graphic>
+          </wp:inline>
+        </w:drawing>
+      </w:r>
     </w:p>
     <w:p>
       <w:pPr>
         <w:pStyle w:val="a0"/>
         <w:spacing w:line="240" w:lineRule="auto"/>
         <w:rPr>
-          <w:rFonts w:ascii="Hei" w:eastAsia="Hei" w:hint="eastAsia"/>
+          <w:rFonts w:ascii="Hei" w:eastAsia="Hei"/>
         </w:rPr>
       </w:pPr>
       <w:r>
@@ -1953,12 +2062,196 @@
           <w:rFonts w:ascii="Hei" w:eastAsia="Hei" w:hint="eastAsia"/>
         </w:rPr>
         <w:t>第三版把training data分割成两部分(训练集和数据集为3:1)，进行多次验证计算，平均每次约25分钟，AUC分别为68.9，</w:t>
+      </w:r>
+      <w:r>
+        <w:rPr>
+          <w:rFonts w:ascii="Hei" w:eastAsia="Hei"/>
+        </w:rPr>
+        <w:t>71.3</w:t>
+      </w:r>
+      <w:r>
+        <w:rPr>
+          <w:rFonts w:ascii="Hei" w:eastAsia="Hei" w:hint="eastAsia"/>
+        </w:rPr>
+        <w:t>，69.5，69</w:t>
+      </w:r>
+      <w:r>
+        <w:rPr>
+          <w:rFonts w:ascii="Hei" w:eastAsia="Hei" w:hint="eastAsia"/>
+        </w:rPr>
+        <w:t>。因此平均AUC为</w:t>
+      </w:r>
+      <w:r>
+        <w:rPr>
+          <w:rFonts w:ascii="Hei" w:eastAsia="Hei" w:hint="eastAsia"/>
+        </w:rPr>
+        <w:t>69.6</w:t>
+      </w:r>
+    </w:p>
+    <w:p>
+      <w:pPr>
+        <w:pStyle w:val="3"/>
+      </w:pPr>
+      <w:bookmarkStart w:id="7" w:name="_Toc321729576"/>
+      <w:r>
+        <w:rPr>
+          <w:rFonts w:hint="eastAsia"/>
+        </w:rPr>
+        <w:t>附录</w:t>
+      </w:r>
+      <w:bookmarkEnd w:id="7"/>
+    </w:p>
+    <w:p>
+      <w:pPr>
+        <w:spacing w:after="0"/>
+        <w:rPr>
+          <w:rFonts w:hint="eastAsia"/>
+        </w:rPr>
+      </w:pPr>
+      <w:r>
+        <w:rPr>
+          <w:rFonts w:ascii="Hei" w:eastAsia="Hei" w:hint="eastAsia"/>
+        </w:rPr>
+        <w:t>因测试集未给出label，因此只能对训练集进行模型好坏的初步估计，采用AUC来衡量模型好坏。</w:t>
+      </w:r>
+    </w:p>
+    <w:p>
+      <w:pPr>
+        <w:pStyle w:val="a"/>
+        <w:spacing w:line="240" w:lineRule="auto"/>
+        <w:rPr>
+          <w:rFonts w:ascii="Hei" w:eastAsia="Hei"/>
+        </w:rPr>
+      </w:pPr>
+      <w:r>
+        <w:rPr>
+          <w:rFonts w:ascii="Hei" w:eastAsia="Hei" w:hint="eastAsia"/>
+        </w:rPr>
+        <w:t xml:space="preserve">当读者打开折页册时，这将是他们最先看到的文字，此处是简短扼要地摘要您所提供之产品或服务的好位置。 </w:t>
+      </w:r>
+    </w:p>
+    <w:p>
+      <w:pPr>
+        <w:pStyle w:val="a"/>
+        <w:spacing w:line="240" w:lineRule="auto"/>
+        <w:rPr>
+          <w:rFonts w:ascii="Hei" w:eastAsia="Hei"/>
+        </w:rPr>
+      </w:pPr>
+      <w:r>
+        <w:rPr>
+          <w:rFonts w:ascii="Hei" w:eastAsia="Hei" w:hint="eastAsia"/>
+        </w:rPr>
+        <w:t>请务必让简介的范围保持精简，如此您才能在折页册的有限篇幅中充分涵盖您所提出的概念。</w:t>
+      </w:r>
+    </w:p>
+    <w:p>
+      <w:pPr>
+        <w:pStyle w:val="a"/>
+        <w:spacing w:line="240" w:lineRule="auto"/>
+        <w:rPr>
+          <w:rFonts w:ascii="Hei" w:eastAsia="Hei" w:hint="eastAsia"/>
+        </w:rPr>
+      </w:pPr>
+      <w:r>
+        <w:rPr>
+          <w:rFonts w:ascii="Hei" w:eastAsia="Hei" w:hint="eastAsia"/>
+        </w:rPr>
+        <w:t>有几种方式可以组织折页册的内容。您可以选择在每一栏放置不同的要点或主题，如品质及数值。请记住这些要点必须要与折页册首页的介绍文字相结合。</w:t>
+      </w:r>
+    </w:p>
+    <w:p>
+      <w:pPr>
+        <w:pStyle w:val="a"/>
+        <w:spacing w:line="240" w:lineRule="auto"/>
+        <w:rPr>
+          <w:rFonts w:ascii="Hei" w:eastAsia="Hei"/>
+        </w:rPr>
+      </w:pPr>
+      <w:r>
+        <w:rPr>
+          <w:rFonts w:ascii="Hei" w:eastAsia="Hei"/>
+          <w:noProof/>
+        </w:rPr>
+        <w:drawing>
+          <wp:inline distT="0" distB="0" distL="0" distR="0" wp14:anchorId="54F6427C" wp14:editId="7D856EC5">
+            <wp:extent cx="2741064" cy="2885125"/>
+            <wp:effectExtent l="0" t="0" r="2540" b="10795"/>
+            <wp:docPr id="14" name="图片 6"/>
+            <wp:cNvGraphicFramePr>
+              <a:graphicFrameLocks xmlns:a="http://schemas.openxmlformats.org/drawingml/2006/main" noChangeAspect="1"/>
+            </wp:cNvGraphicFramePr>
+            <a:graphic xmlns:a="http://schemas.openxmlformats.org/drawingml/2006/main">
+              <a:graphicData uri="http://schemas.openxmlformats.org/drawingml/2006/picture">
+                <pic:pic xmlns:pic="http://schemas.openxmlformats.org/drawingml/2006/picture">
+                  <pic:nvPicPr>
+                    <pic:cNvPr id="0" name="Picture 6"/>
+                    <pic:cNvPicPr>
+                      <a:picLocks noChangeAspect="1" noChangeArrowheads="1"/>
+                    </pic:cNvPicPr>
+                  </pic:nvPicPr>
+                  <pic:blipFill>
+                    <a:blip r:embed="rId19">
+                      <a:extLst>
+                        <a:ext uri="{28A0092B-C50C-407E-A947-70E740481C1C}">
+                          <a14:useLocalDpi xmlns:a14="http://schemas.microsoft.com/office/drawing/2010/main" val="0"/>
+                        </a:ext>
+                      </a:extLst>
+                    </a:blip>
+                    <a:srcRect/>
+                    <a:stretch>
+                      <a:fillRect/>
+                    </a:stretch>
+                  </pic:blipFill>
+                  <pic:spPr bwMode="auto">
+                    <a:xfrm>
+                      <a:off x="0" y="0"/>
+                      <a:ext cx="2742061" cy="2886174"/>
+                    </a:xfrm>
+                    <a:prstGeom prst="rect">
+                      <a:avLst/>
+                    </a:prstGeom>
+                    <a:noFill/>
+                    <a:ln>
+                      <a:noFill/>
+                    </a:ln>
+                  </pic:spPr>
+                </pic:pic>
+              </a:graphicData>
+            </a:graphic>
+          </wp:inline>
+        </w:drawing>
       </w:r>
     </w:p>
     <w:p>
       <w:pPr>
         <w:spacing w:line="240" w:lineRule="auto"/>
-        <w:jc w:val="center"/>
+        <w:rPr>
+          <w:rFonts w:ascii="Hei" w:eastAsia="Hei"/>
+        </w:rPr>
+      </w:pPr>
+      <w:r>
+        <w:rPr>
+          <w:rFonts w:ascii="Hei" w:eastAsia="Hei" w:hint="eastAsia"/>
+        </w:rPr>
+        <w:t>此区域可用来提供您希望读者采取之下一步骤的清楚指示。可能是您要他们拨打的电话号码、希望他们造访的网站，或是希望他们填写的资讯。无论如何，这份资讯应该要清楚、简短并能提供读者继续往下阅读的动机。</w:t>
+      </w:r>
+      <w:r>
+        <w:rPr>
+          <w:rFonts w:ascii="Hei" w:eastAsia="Hei"/>
+        </w:rPr>
+        <w:softHyphen/>
+      </w:r>
+      <w:r>
+        <w:rPr>
+          <w:rFonts w:ascii="Hei" w:eastAsia="Hei"/>
+        </w:rPr>
+        <w:softHyphen/>
+      </w:r>
+    </w:p>
+    <w:p>
+      <w:pPr>
+        <w:spacing w:line="240" w:lineRule="auto"/>
         <w:rPr>
           <w:rFonts w:ascii="Hei" w:eastAsia="Hei" w:hint="eastAsia"/>
         </w:rPr>
@@ -1968,73 +2261,244 @@
       <w:pPr>
         <w:spacing w:line="240" w:lineRule="auto"/>
         <w:rPr>
+          <w:rFonts w:hint="eastAsia"/>
+        </w:rPr>
+      </w:pPr>
+      <w:r>
+        <w:rPr>
           <w:rFonts w:ascii="Hei" w:eastAsia="Hei"/>
-        </w:rPr>
-      </w:pPr>
-      <w:r>
-        <w:rPr>
-          <w:rFonts w:ascii="Hei" w:eastAsia="Hei" w:hint="eastAsia"/>
-        </w:rPr>
-        <w:t>您可以选择在每一栏放置不同的要点或主题，如品质及数值。请记住这些要点必须要与折页册首页的介绍文字相结合。</w:t>
-      </w:r>
-    </w:p>
-    <w:p>
-      <w:pPr>
-        <w:pStyle w:val="a"/>
-        <w:spacing w:line="240" w:lineRule="auto"/>
+          <w:noProof/>
+        </w:rPr>
+        <w:drawing>
+          <wp:inline distT="0" distB="0" distL="0" distR="0" wp14:anchorId="53E1F761" wp14:editId="7A801A6F">
+            <wp:extent cx="2861498" cy="2994233"/>
+            <wp:effectExtent l="0" t="0" r="8890" b="3175"/>
+            <wp:docPr id="10" name="图片 2"/>
+            <wp:cNvGraphicFramePr>
+              <a:graphicFrameLocks xmlns:a="http://schemas.openxmlformats.org/drawingml/2006/main" noChangeAspect="1"/>
+            </wp:cNvGraphicFramePr>
+            <a:graphic xmlns:a="http://schemas.openxmlformats.org/drawingml/2006/main">
+              <a:graphicData uri="http://schemas.openxmlformats.org/drawingml/2006/picture">
+                <pic:pic xmlns:pic="http://schemas.openxmlformats.org/drawingml/2006/picture">
+                  <pic:nvPicPr>
+                    <pic:cNvPr id="0" name="Picture 2"/>
+                    <pic:cNvPicPr>
+                      <a:picLocks noChangeAspect="1" noChangeArrowheads="1"/>
+                    </pic:cNvPicPr>
+                  </pic:nvPicPr>
+                  <pic:blipFill>
+                    <a:blip r:embed="rId20">
+                      <a:extLst>
+                        <a:ext uri="{28A0092B-C50C-407E-A947-70E740481C1C}">
+                          <a14:useLocalDpi xmlns:a14="http://schemas.microsoft.com/office/drawing/2010/main" val="0"/>
+                        </a:ext>
+                      </a:extLst>
+                    </a:blip>
+                    <a:srcRect/>
+                    <a:stretch>
+                      <a:fillRect/>
+                    </a:stretch>
+                  </pic:blipFill>
+                  <pic:spPr bwMode="auto">
+                    <a:xfrm>
+                      <a:off x="0" y="0"/>
+                      <a:ext cx="2862065" cy="2994826"/>
+                    </a:xfrm>
+                    <a:prstGeom prst="rect">
+                      <a:avLst/>
+                    </a:prstGeom>
+                    <a:noFill/>
+                    <a:ln>
+                      <a:noFill/>
+                    </a:ln>
+                  </pic:spPr>
+                </pic:pic>
+              </a:graphicData>
+            </a:graphic>
+          </wp:inline>
+        </w:drawing>
+      </w:r>
+      <w:r>
+        <w:t xml:space="preserve"> </w:t>
+      </w:r>
+      <w:r>
         <w:rPr>
           <w:rFonts w:ascii="Hei" w:eastAsia="Hei"/>
-        </w:rPr>
-      </w:pPr>
-      <w:r>
-        <w:rPr>
-          <w:rFonts w:ascii="Hei" w:eastAsia="Hei" w:hint="eastAsia"/>
-        </w:rPr>
-        <w:t xml:space="preserve">当读者打开折页册时，这将是他们最先看到的文字，此处是简短扼要地摘要您所提供之产品或服务的好位置。 </w:t>
-      </w:r>
-    </w:p>
-    <w:p>
-      <w:pPr>
-        <w:pStyle w:val="a"/>
-        <w:spacing w:line="240" w:lineRule="auto"/>
-        <w:rPr>
-          <w:rFonts w:ascii="Hei" w:eastAsia="Hei"/>
-        </w:rPr>
-      </w:pPr>
-      <w:r>
-        <w:rPr>
-          <w:rFonts w:ascii="Hei" w:eastAsia="Hei" w:hint="eastAsia"/>
-        </w:rPr>
-        <w:t>请务必让简介的范围保持精简，如此您才能在折页册的有限篇幅中充分涵盖您所提出的概念。</w:t>
-      </w:r>
-    </w:p>
-    <w:p>
-      <w:pPr>
-        <w:pStyle w:val="a"/>
-        <w:spacing w:line="240" w:lineRule="auto"/>
-        <w:rPr>
-          <w:rFonts w:ascii="Hei" w:eastAsia="Hei"/>
-        </w:rPr>
-      </w:pPr>
-      <w:r>
-        <w:rPr>
-          <w:rFonts w:ascii="Hei" w:eastAsia="Hei" w:hint="eastAsia"/>
-        </w:rPr>
-        <w:t>有几种方式可以组织折页册的内容。您可以选择在每一栏放置不同的要点或主题，如品质及数值。请记住这些要点必须要与折页册首页的介绍文字相结合。</w:t>
+          <w:noProof/>
+        </w:rPr>
+        <w:drawing>
+          <wp:inline distT="0" distB="0" distL="0" distR="0" wp14:anchorId="56B25500" wp14:editId="07E9676E">
+            <wp:extent cx="2814367" cy="2932048"/>
+            <wp:effectExtent l="0" t="0" r="5080" b="0"/>
+            <wp:docPr id="11" name="图片 3"/>
+            <wp:cNvGraphicFramePr>
+              <a:graphicFrameLocks xmlns:a="http://schemas.openxmlformats.org/drawingml/2006/main" noChangeAspect="1"/>
+            </wp:cNvGraphicFramePr>
+            <a:graphic xmlns:a="http://schemas.openxmlformats.org/drawingml/2006/main">
+              <a:graphicData uri="http://schemas.openxmlformats.org/drawingml/2006/picture">
+                <pic:pic xmlns:pic="http://schemas.openxmlformats.org/drawingml/2006/picture">
+                  <pic:nvPicPr>
+                    <pic:cNvPr id="0" name="Picture 3"/>
+                    <pic:cNvPicPr>
+                      <a:picLocks noChangeAspect="1" noChangeArrowheads="1"/>
+                    </pic:cNvPicPr>
+                  </pic:nvPicPr>
+                  <pic:blipFill>
+                    <a:blip r:embed="rId21">
+                      <a:extLst>
+                        <a:ext uri="{28A0092B-C50C-407E-A947-70E740481C1C}">
+                          <a14:useLocalDpi xmlns:a14="http://schemas.microsoft.com/office/drawing/2010/main" val="0"/>
+                        </a:ext>
+                      </a:extLst>
+                    </a:blip>
+                    <a:srcRect/>
+                    <a:stretch>
+                      <a:fillRect/>
+                    </a:stretch>
+                  </pic:blipFill>
+                  <pic:spPr bwMode="auto">
+                    <a:xfrm>
+                      <a:off x="0" y="0"/>
+                      <a:ext cx="2815845" cy="2933587"/>
+                    </a:xfrm>
+                    <a:prstGeom prst="rect">
+                      <a:avLst/>
+                    </a:prstGeom>
+                    <a:noFill/>
+                    <a:ln>
+                      <a:noFill/>
+                    </a:ln>
+                  </pic:spPr>
+                </pic:pic>
+              </a:graphicData>
+            </a:graphic>
+          </wp:inline>
+        </w:drawing>
       </w:r>
     </w:p>
     <w:p>
       <w:pPr>
         <w:spacing w:line="240" w:lineRule="auto"/>
         <w:rPr>
+          <w:rFonts w:ascii="Hei" w:eastAsia="Hei" w:hint="eastAsia"/>
+        </w:rPr>
+      </w:pPr>
+      <w:r>
+        <w:rPr>
           <w:rFonts w:ascii="Hei" w:eastAsia="Hei"/>
-        </w:rPr>
-      </w:pPr>
-      <w:r>
-        <w:rPr>
-          <w:rFonts w:ascii="Hei" w:eastAsia="Hei" w:hint="eastAsia"/>
-        </w:rPr>
-        <w:t>此区域可用来提供您希望读者采取之下一步骤的清楚指示。可能是您要他们拨打的电话号码、希望他们造访的网站，或是希望他们填写的资讯。无论如何，这份资讯应该要清楚、简短并能提供读者继续往下阅读的动机。</w:t>
+          <w:noProof/>
+        </w:rPr>
+        <w:drawing>
+          <wp:inline distT="0" distB="0" distL="0" distR="0" wp14:anchorId="3E909182" wp14:editId="43BF0540">
+            <wp:extent cx="2805511" cy="2970631"/>
+            <wp:effectExtent l="0" t="0" r="0" b="1270"/>
+            <wp:docPr id="12" name="图片 4"/>
+            <wp:cNvGraphicFramePr>
+              <a:graphicFrameLocks xmlns:a="http://schemas.openxmlformats.org/drawingml/2006/main" noChangeAspect="1"/>
+            </wp:cNvGraphicFramePr>
+            <a:graphic xmlns:a="http://schemas.openxmlformats.org/drawingml/2006/main">
+              <a:graphicData uri="http://schemas.openxmlformats.org/drawingml/2006/picture">
+                <pic:pic xmlns:pic="http://schemas.openxmlformats.org/drawingml/2006/picture">
+                  <pic:nvPicPr>
+                    <pic:cNvPr id="0" name="Picture 4"/>
+                    <pic:cNvPicPr>
+                      <a:picLocks noChangeAspect="1" noChangeArrowheads="1"/>
+                    </pic:cNvPicPr>
+                  </pic:nvPicPr>
+                  <pic:blipFill>
+                    <a:blip r:embed="rId22">
+                      <a:extLst>
+                        <a:ext uri="{28A0092B-C50C-407E-A947-70E740481C1C}">
+                          <a14:useLocalDpi xmlns:a14="http://schemas.microsoft.com/office/drawing/2010/main" val="0"/>
+                        </a:ext>
+                      </a:extLst>
+                    </a:blip>
+                    <a:srcRect/>
+                    <a:stretch>
+                      <a:fillRect/>
+                    </a:stretch>
+                  </pic:blipFill>
+                  <pic:spPr bwMode="auto">
+                    <a:xfrm>
+                      <a:off x="0" y="0"/>
+                      <a:ext cx="2806945" cy="2972150"/>
+                    </a:xfrm>
+                    <a:prstGeom prst="rect">
+                      <a:avLst/>
+                    </a:prstGeom>
+                    <a:noFill/>
+                    <a:ln>
+                      <a:noFill/>
+                    </a:ln>
+                  </pic:spPr>
+                </pic:pic>
+              </a:graphicData>
+            </a:graphic>
+          </wp:inline>
+        </w:drawing>
+      </w:r>
+      <w:r>
+        <w:t xml:space="preserve"> </w:t>
+      </w:r>
+      <w:r>
+        <w:rPr>
+          <w:rFonts w:hint="eastAsia"/>
+        </w:rPr>
+        <w:t xml:space="preserve">  </w:t>
+      </w:r>
+      <w:r>
+        <w:rPr>
+          <w:rFonts w:ascii="Hei" w:eastAsia="Hei"/>
+          <w:noProof/>
+        </w:rPr>
+        <w:drawing>
+          <wp:inline distT="0" distB="0" distL="0" distR="0" wp14:anchorId="3F9D3552" wp14:editId="506ED25D">
+            <wp:extent cx="2788377" cy="2937955"/>
+            <wp:effectExtent l="0" t="0" r="5715" b="8890"/>
+            <wp:docPr id="13" name="图片 5"/>
+            <wp:cNvGraphicFramePr>
+              <a:graphicFrameLocks xmlns:a="http://schemas.openxmlformats.org/drawingml/2006/main" noChangeAspect="1"/>
+            </wp:cNvGraphicFramePr>
+            <a:graphic xmlns:a="http://schemas.openxmlformats.org/drawingml/2006/main">
+              <a:graphicData uri="http://schemas.openxmlformats.org/drawingml/2006/picture">
+                <pic:pic xmlns:pic="http://schemas.openxmlformats.org/drawingml/2006/picture">
+                  <pic:nvPicPr>
+                    <pic:cNvPr id="0" name="Picture 5"/>
+                    <pic:cNvPicPr>
+                      <a:picLocks noChangeAspect="1" noChangeArrowheads="1"/>
+                    </pic:cNvPicPr>
+                  </pic:nvPicPr>
+                  <pic:blipFill>
+                    <a:blip r:embed="rId23">
+                      <a:extLst>
+                        <a:ext uri="{28A0092B-C50C-407E-A947-70E740481C1C}">
+                          <a14:useLocalDpi xmlns:a14="http://schemas.microsoft.com/office/drawing/2010/main" val="0"/>
+                        </a:ext>
+                      </a:extLst>
+                    </a:blip>
+                    <a:srcRect/>
+                    <a:stretch>
+                      <a:fillRect/>
+                    </a:stretch>
+                  </pic:blipFill>
+                  <pic:spPr bwMode="auto">
+                    <a:xfrm>
+                      <a:off x="0" y="0"/>
+                      <a:ext cx="2790120" cy="2939791"/>
+                    </a:xfrm>
+                    <a:prstGeom prst="rect">
+                      <a:avLst/>
+                    </a:prstGeom>
+                    <a:noFill/>
+                    <a:ln>
+                      <a:noFill/>
+                    </a:ln>
+                  </pic:spPr>
+                </pic:pic>
+              </a:graphicData>
+            </a:graphic>
+          </wp:inline>
+        </w:drawing>
       </w:r>
     </w:p>
     <w:sdt>
@@ -2050,7 +2514,6 @@
           <w:docPartUnique/>
         </w:docPartObj>
       </w:sdtPr>
-      <w:sdtEndPr/>
       <w:sdtContent>
         <w:p>
           <w:pPr>
@@ -2085,7 +2548,6 @@
               <w:id w:val="111145805"/>
               <w:bibliography/>
             </w:sdtPr>
-            <w:sdtEndPr/>
             <w:sdtContent>
               <w:r>
                 <w:rPr>
@@ -2126,7 +2588,6 @@
               <w:id w:val="17296925"/>
               <w:bibliography/>
             </w:sdtPr>
-            <w:sdtEndPr/>
             <w:sdtContent>
               <w:r>
                 <w:rPr>
@@ -2158,7 +2619,6 @@
             <w:id w:val="17296928"/>
             <w:bibliography/>
           </w:sdtPr>
-          <w:sdtEndPr/>
           <w:sdtContent>
             <w:p>
               <w:pPr>
@@ -2204,10 +2664,10 @@
       </w:sdtContent>
     </w:sdt>
     <w:sectPr>
-      <w:headerReference w:type="default" r:id="rId18"/>
-      <w:footerReference w:type="default" r:id="rId19"/>
-      <w:headerReference w:type="first" r:id="rId20"/>
-      <w:footerReference w:type="first" r:id="rId21"/>
+      <w:headerReference w:type="default" r:id="rId24"/>
+      <w:footerReference w:type="default" r:id="rId25"/>
+      <w:headerReference w:type="first" r:id="rId26"/>
+      <w:footerReference w:type="first" r:id="rId27"/>
       <w:pgSz w:w="12240" w:h="15840" w:code="1"/>
       <w:pgMar w:top="1440" w:right="1440" w:bottom="2160" w:left="1440" w:header="1296" w:footer="1296" w:gutter="0"/>
       <w:pgNumType w:start="1"/>
@@ -2271,7 +2731,6 @@
             <w:dataBinding w:prefixMappings="xmlns:ns0='http://purl.org/dc/elements/1.1/' xmlns:ns1='http://schemas.openxmlformats.org/package/2006/metadata/core-properties' " w:xpath="/ns1:coreProperties[1]/ns0:title[1]" w:storeItemID="{6C3C8BC8-F283-45AE-878A-BAB7291924A1}"/>
             <w:text w:multiLine="1"/>
           </w:sdtPr>
-          <w:sdtEndPr/>
           <w:sdtContent>
             <w:p>
               <w:pPr>
@@ -2393,7 +2852,6 @@
             <w:dataBinding w:prefixMappings="xmlns:ns0='http://purl.org/dc/elements/1.1/' xmlns:ns1='http://schemas.openxmlformats.org/package/2006/metadata/core-properties' " w:xpath="/ns1:coreProperties[1]/ns0:title[1]" w:storeItemID="{6C3C8BC8-F283-45AE-878A-BAB7291924A1}"/>
             <w:text w:multiLine="1"/>
           </w:sdtPr>
-          <w:sdtEndPr/>
           <w:sdtContent>
             <w:p>
               <w:pPr>
@@ -2464,7 +2922,7 @@
               <w:rFonts w:ascii="Hei" w:eastAsia="Hei"/>
               <w:noProof/>
             </w:rPr>
-            <w:t>3</w:t>
+            <w:t>4</w:t>
           </w:r>
           <w:r>
             <w:rPr>
@@ -2514,7 +2972,6 @@
             <w:dataBinding w:prefixMappings="xmlns:ns0='http://purl.org/dc/elements/1.1/' xmlns:ns1='http://schemas.openxmlformats.org/package/2006/metadata/core-properties' " w:xpath="/ns1:coreProperties[1]/ns0:title[1]" w:storeItemID="{6C3C8BC8-F283-45AE-878A-BAB7291924A1}"/>
             <w:text w:multiLine="1"/>
           </w:sdtPr>
-          <w:sdtEndPr/>
           <w:sdtContent>
             <w:p>
               <w:pPr>
@@ -2868,7 +3325,7 @@
   <w:abstractNum w:abstractNumId="1">
     <w:nsid w:val="FFFFFF89"/>
     <w:multiLevelType w:val="singleLevel"/>
-    <w:tmpl w:val="2ADA3A6C"/>
+    <w:tmpl w:val="2DB252EE"/>
     <w:lvl w:ilvl="0">
       <w:start w:val="1"/>
       <w:numFmt w:val="bullet"/>
@@ -4919,6 +5376,7 @@
   <w:rsids>
     <w:rsidRoot w:val="00F44BF3"/>
     <w:rsid w:val="00111A24"/>
+    <w:rsid w:val="00312CB2"/>
     <w:rsid w:val="00F44BF3"/>
   </w:rsids>
   <m:mathPr>
@@ -5717,7 +6175,7 @@
 </file>
 
 <file path=customXml/itemProps1.xml><?xml version="1.0" encoding="utf-8"?>
-<ds:datastoreItem xmlns:ds="http://schemas.openxmlformats.org/officeDocument/2006/customXml" ds:itemID="{ABD489C9-CBA9-9546-B766-D068DD941EBC}">
+<ds:datastoreItem xmlns:ds="http://schemas.openxmlformats.org/officeDocument/2006/customXml" ds:itemID="{9A65DC99-BD01-4B46-A4F3-EFB86F2AF3D9}">
   <ds:schemaRefs>
     <ds:schemaRef ds:uri="http://schemas.openxmlformats.org/officeDocument/2006/bibliography"/>
   </ds:schemaRefs>

</xml_diff>